<commit_message>
Modification cahier des charges
cahier des charges
</commit_message>
<xml_diff>
--- a/Cahier des charges/CahierDesCharges.docx
+++ b/Cahier des charges/CahierDesCharges.docx
@@ -126,7 +126,7 @@
                 <w:noProof/>
                 <w:webHidden/>
               </w:rPr>
-              <w:t>1</w:t>
+              <w:t>2</w:t>
             </w:r>
             <w:r>
               <w:rPr>
@@ -195,7 +195,7 @@
                 <w:noProof/>
                 <w:webHidden/>
               </w:rPr>
-              <w:t>1</w:t>
+              <w:t>2</w:t>
             </w:r>
             <w:r>
               <w:rPr>
@@ -264,7 +264,7 @@
                 <w:noProof/>
                 <w:webHidden/>
               </w:rPr>
-              <w:t>1</w:t>
+              <w:t>2</w:t>
             </w:r>
             <w:r>
               <w:rPr>
@@ -333,7 +333,7 @@
                 <w:noProof/>
                 <w:webHidden/>
               </w:rPr>
-              <w:t>1</w:t>
+              <w:t>2</w:t>
             </w:r>
             <w:r>
               <w:rPr>
@@ -402,7 +402,7 @@
                 <w:noProof/>
                 <w:webHidden/>
               </w:rPr>
-              <w:t>1</w:t>
+              <w:t>2</w:t>
             </w:r>
             <w:r>
               <w:rPr>
@@ -471,7 +471,7 @@
                 <w:noProof/>
                 <w:webHidden/>
               </w:rPr>
-              <w:t>2</w:t>
+              <w:t>3</w:t>
             </w:r>
             <w:r>
               <w:rPr>
@@ -540,7 +540,7 @@
                 <w:noProof/>
                 <w:webHidden/>
               </w:rPr>
-              <w:t>2</w:t>
+              <w:t>3</w:t>
             </w:r>
             <w:r>
               <w:rPr>
@@ -609,7 +609,7 @@
                 <w:noProof/>
                 <w:webHidden/>
               </w:rPr>
-              <w:t>3</w:t>
+              <w:t>4</w:t>
             </w:r>
             <w:r>
               <w:rPr>
@@ -678,7 +678,7 @@
                 <w:noProof/>
                 <w:webHidden/>
               </w:rPr>
-              <w:t>3</w:t>
+              <w:t>4</w:t>
             </w:r>
             <w:r>
               <w:rPr>
@@ -747,7 +747,7 @@
                 <w:noProof/>
                 <w:webHidden/>
               </w:rPr>
-              <w:t>3</w:t>
+              <w:t>4</w:t>
             </w:r>
             <w:r>
               <w:rPr>
@@ -816,7 +816,7 @@
                 <w:noProof/>
                 <w:webHidden/>
               </w:rPr>
-              <w:t>3</w:t>
+              <w:t>4</w:t>
             </w:r>
             <w:r>
               <w:rPr>
@@ -885,7 +885,7 @@
                 <w:noProof/>
                 <w:webHidden/>
               </w:rPr>
-              <w:t>3</w:t>
+              <w:t>4</w:t>
             </w:r>
             <w:r>
               <w:rPr>
@@ -954,7 +954,7 @@
                 <w:noProof/>
                 <w:webHidden/>
               </w:rPr>
-              <w:t>4</w:t>
+              <w:t>5</w:t>
             </w:r>
             <w:r>
               <w:rPr>
@@ -1023,7 +1023,7 @@
                 <w:noProof/>
                 <w:webHidden/>
               </w:rPr>
-              <w:t>4</w:t>
+              <w:t>5</w:t>
             </w:r>
             <w:r>
               <w:rPr>
@@ -1092,7 +1092,7 @@
                 <w:noProof/>
                 <w:webHidden/>
               </w:rPr>
-              <w:t>5</w:t>
+              <w:t>6</w:t>
             </w:r>
             <w:r>
               <w:rPr>
@@ -1368,7 +1368,7 @@
                 <w:noProof/>
                 <w:webHidden/>
               </w:rPr>
-              <w:t>7</w:t>
+              <w:t>8</w:t>
             </w:r>
             <w:r>
               <w:rPr>
@@ -1437,7 +1437,7 @@
                 <w:noProof/>
                 <w:webHidden/>
               </w:rPr>
-              <w:t>7</w:t>
+              <w:t>8</w:t>
             </w:r>
             <w:r>
               <w:rPr>
@@ -5716,6 +5716,86 @@
           <w:u w:val="single"/>
         </w:rPr>
       </w:pPr>
+    </w:p>
+    <w:p>
+      <w:pPr>
+        <w:rPr>
+          <w:rFonts w:ascii="Arial" w:hAnsi="Arial" w:cs="Arial"/>
+          <w:b/>
+          <w:color w:val="4472C4" w:themeColor="accent1"/>
+          <w:u w:val="single"/>
+        </w:rPr>
+      </w:pPr>
+    </w:p>
+    <w:p>
+      <w:pPr>
+        <w:rPr>
+          <w:rFonts w:ascii="Arial" w:hAnsi="Arial" w:cs="Arial"/>
+          <w:b/>
+          <w:color w:val="4472C4" w:themeColor="accent1"/>
+          <w:u w:val="single"/>
+        </w:rPr>
+      </w:pPr>
+    </w:p>
+    <w:p>
+      <w:pPr>
+        <w:rPr>
+          <w:rFonts w:ascii="Arial" w:hAnsi="Arial" w:cs="Arial"/>
+          <w:b/>
+          <w:color w:val="4472C4" w:themeColor="accent1"/>
+          <w:u w:val="single"/>
+        </w:rPr>
+      </w:pPr>
+    </w:p>
+    <w:p>
+      <w:pPr>
+        <w:rPr>
+          <w:rFonts w:ascii="Arial" w:hAnsi="Arial" w:cs="Arial"/>
+          <w:b/>
+          <w:color w:val="4472C4" w:themeColor="accent1"/>
+          <w:u w:val="single"/>
+        </w:rPr>
+      </w:pPr>
+    </w:p>
+    <w:p>
+      <w:pPr>
+        <w:rPr>
+          <w:rFonts w:ascii="Arial" w:hAnsi="Arial" w:cs="Arial"/>
+          <w:b/>
+          <w:color w:val="4472C4" w:themeColor="accent1"/>
+          <w:u w:val="single"/>
+        </w:rPr>
+      </w:pPr>
+    </w:p>
+    <w:p>
+      <w:pPr>
+        <w:rPr>
+          <w:rFonts w:ascii="Arial" w:hAnsi="Arial" w:cs="Arial"/>
+          <w:b/>
+          <w:color w:val="4472C4" w:themeColor="accent1"/>
+          <w:u w:val="single"/>
+        </w:rPr>
+      </w:pPr>
+    </w:p>
+    <w:p>
+      <w:pPr>
+        <w:rPr>
+          <w:rFonts w:ascii="Arial" w:hAnsi="Arial" w:cs="Arial"/>
+          <w:b/>
+          <w:color w:val="4472C4" w:themeColor="accent1"/>
+          <w:u w:val="single"/>
+        </w:rPr>
+      </w:pPr>
+    </w:p>
+    <w:p>
+      <w:pPr>
+        <w:rPr>
+          <w:rFonts w:ascii="Arial" w:hAnsi="Arial" w:cs="Arial"/>
+          <w:b/>
+          <w:color w:val="4472C4" w:themeColor="accent1"/>
+          <w:u w:val="single"/>
+        </w:rPr>
+      </w:pPr>
       <w:r>
         <w:rPr>
           <w:rFonts w:ascii="Arial" w:hAnsi="Arial" w:cs="Arial"/>
@@ -6050,7 +6130,6 @@
           <w:color w:val="000000" w:themeColor="text1"/>
           <w:u w:val="single"/>
         </w:rPr>
-        <w:lastRenderedPageBreak/>
         <w:t xml:space="preserve">Diagramme UML client lourd : </w:t>
       </w:r>
     </w:p>
@@ -6134,6 +6213,7 @@
         <w:rPr>
           <w:rFonts w:ascii="Arial" w:hAnsi="Arial" w:cs="Arial"/>
         </w:rPr>
+        <w:lastRenderedPageBreak/>
         <w:t>Le site Internet est Hébergé sur IONOS a l’url suivant :</w:t>
       </w:r>
     </w:p>
@@ -6159,517 +6239,6 @@
           <w:rFonts w:ascii="Arial" w:hAnsi="Arial" w:cs="Arial"/>
         </w:rPr>
       </w:pPr>
-      <w:r>
-        <w:rPr>
-          <w:noProof/>
-        </w:rPr>
-        <w:lastRenderedPageBreak/>
-        <w:drawing>
-          <wp:inline distT="0" distB="0" distL="0" distR="0" wp14:anchorId="4AF3BBDC" wp14:editId="00A9289D">
-            <wp:extent cx="5972810" cy="2731770"/>
-            <wp:effectExtent l="0" t="0" r="8890" b="0"/>
-            <wp:docPr id="19" name="Image 19"/>
-            <wp:cNvGraphicFramePr>
-              <a:graphicFrameLocks xmlns:a="http://schemas.openxmlformats.org/drawingml/2006/main" noChangeAspect="1"/>
-            </wp:cNvGraphicFramePr>
-            <a:graphic xmlns:a="http://schemas.openxmlformats.org/drawingml/2006/main">
-              <a:graphicData uri="http://schemas.openxmlformats.org/drawingml/2006/picture">
-                <pic:pic xmlns:pic="http://schemas.openxmlformats.org/drawingml/2006/picture">
-                  <pic:nvPicPr>
-                    <pic:cNvPr id="1" name=""/>
-                    <pic:cNvPicPr/>
-                  </pic:nvPicPr>
-                  <pic:blipFill>
-                    <a:blip r:embed="rId27"/>
-                    <a:stretch>
-                      <a:fillRect/>
-                    </a:stretch>
-                  </pic:blipFill>
-                  <pic:spPr>
-                    <a:xfrm>
-                      <a:off x="0" y="0"/>
-                      <a:ext cx="5972810" cy="2731770"/>
-                    </a:xfrm>
-                    <a:prstGeom prst="rect">
-                      <a:avLst/>
-                    </a:prstGeom>
-                  </pic:spPr>
-                </pic:pic>
-              </a:graphicData>
-            </a:graphic>
-          </wp:inline>
-        </w:drawing>
-      </w:r>
-    </w:p>
-    <w:p>
-      <w:pPr>
-        <w:rPr>
-          <w:rFonts w:ascii="Arial" w:hAnsi="Arial" w:cs="Arial"/>
-        </w:rPr>
-      </w:pPr>
-    </w:p>
-    <w:p>
-      <w:pPr>
-        <w:rPr>
-          <w:rFonts w:ascii="Arial" w:hAnsi="Arial" w:cs="Arial"/>
-          <w:u w:val="single"/>
-        </w:rPr>
-      </w:pPr>
-      <w:r>
-        <w:rPr>
-          <w:rFonts w:ascii="Arial" w:hAnsi="Arial" w:cs="Arial"/>
-          <w:u w:val="single"/>
-        </w:rPr>
-        <w:t xml:space="preserve">Documentation User : </w:t>
-      </w:r>
-    </w:p>
-    <w:p>
-      <w:pPr>
-        <w:rPr>
-          <w:rFonts w:ascii="Arial" w:hAnsi="Arial" w:cs="Arial"/>
-        </w:rPr>
-      </w:pPr>
-    </w:p>
-    <w:p>
-      <w:pPr>
-        <w:rPr>
-          <w:rFonts w:ascii="Arial" w:hAnsi="Arial" w:cs="Arial"/>
-        </w:rPr>
-      </w:pPr>
-      <w:r>
-        <w:rPr>
-          <w:rFonts w:ascii="Arial" w:hAnsi="Arial" w:cs="Arial"/>
-        </w:rPr>
-        <w:t>Pour créer un compte sur le site pour un utilisateur :</w:t>
-      </w:r>
-    </w:p>
-    <w:p>
-      <w:pPr>
-        <w:rPr>
-          <w:rFonts w:ascii="Arial" w:hAnsi="Arial" w:cs="Arial"/>
-        </w:rPr>
-      </w:pPr>
-      <w:r>
-        <w:rPr>
-          <w:rFonts w:ascii="Arial" w:hAnsi="Arial" w:cs="Arial"/>
-        </w:rPr>
-        <w:t>Remplir le formulaire ci-dessous</w:t>
-      </w:r>
-      <w:r>
-        <w:rPr>
-          <w:rFonts w:ascii="Arial" w:hAnsi="Arial" w:cs="Arial"/>
-        </w:rPr>
-        <w:t> :</w:t>
-      </w:r>
-    </w:p>
-    <w:p>
-      <w:pPr>
-        <w:rPr>
-          <w:rFonts w:ascii="Arial" w:hAnsi="Arial" w:cs="Arial"/>
-        </w:rPr>
-      </w:pPr>
-      <w:r>
-        <w:rPr>
-          <w:noProof/>
-        </w:rPr>
-        <w:drawing>
-          <wp:inline distT="0" distB="0" distL="0" distR="0" wp14:anchorId="44F8349B" wp14:editId="1BEBCFF6">
-            <wp:extent cx="5972810" cy="3184525"/>
-            <wp:effectExtent l="0" t="0" r="8890" b="0"/>
-            <wp:docPr id="20" name="Image 20"/>
-            <wp:cNvGraphicFramePr>
-              <a:graphicFrameLocks xmlns:a="http://schemas.openxmlformats.org/drawingml/2006/main" noChangeAspect="1"/>
-            </wp:cNvGraphicFramePr>
-            <a:graphic xmlns:a="http://schemas.openxmlformats.org/drawingml/2006/main">
-              <a:graphicData uri="http://schemas.openxmlformats.org/drawingml/2006/picture">
-                <pic:pic xmlns:pic="http://schemas.openxmlformats.org/drawingml/2006/picture">
-                  <pic:nvPicPr>
-                    <pic:cNvPr id="1" name=""/>
-                    <pic:cNvPicPr/>
-                  </pic:nvPicPr>
-                  <pic:blipFill>
-                    <a:blip r:embed="rId28"/>
-                    <a:stretch>
-                      <a:fillRect/>
-                    </a:stretch>
-                  </pic:blipFill>
-                  <pic:spPr>
-                    <a:xfrm>
-                      <a:off x="0" y="0"/>
-                      <a:ext cx="5972810" cy="3184525"/>
-                    </a:xfrm>
-                    <a:prstGeom prst="rect">
-                      <a:avLst/>
-                    </a:prstGeom>
-                  </pic:spPr>
-                </pic:pic>
-              </a:graphicData>
-            </a:graphic>
-          </wp:inline>
-        </w:drawing>
-      </w:r>
-    </w:p>
-    <w:p>
-      <w:pPr>
-        <w:rPr>
-          <w:rFonts w:ascii="Arial" w:hAnsi="Arial" w:cs="Arial"/>
-        </w:rPr>
-      </w:pPr>
-    </w:p>
-    <w:p>
-      <w:pPr>
-        <w:rPr>
-          <w:rFonts w:ascii="Arial" w:hAnsi="Arial" w:cs="Arial"/>
-          <w:u w:val="single"/>
-        </w:rPr>
-      </w:pPr>
-      <w:r>
-        <w:rPr>
-          <w:rFonts w:ascii="Arial" w:hAnsi="Arial" w:cs="Arial"/>
-          <w:u w:val="single"/>
-        </w:rPr>
-        <w:t>Puis il suffit de connecter </w:t>
-      </w:r>
-      <w:r>
-        <w:rPr>
-          <w:rFonts w:ascii="Arial" w:hAnsi="Arial" w:cs="Arial"/>
-          <w:u w:val="single"/>
-        </w:rPr>
-        <w:t xml:space="preserve">sur l’interface ci-dessous et de réaliser vos réservations </w:t>
-      </w:r>
-      <w:r>
-        <w:rPr>
-          <w:rFonts w:ascii="Arial" w:hAnsi="Arial" w:cs="Arial"/>
-          <w:u w:val="single"/>
-        </w:rPr>
-        <w:t>:</w:t>
-      </w:r>
-    </w:p>
-    <w:p>
-      <w:pPr>
-        <w:rPr>
-          <w:rFonts w:ascii="Arial" w:hAnsi="Arial" w:cs="Arial"/>
-        </w:rPr>
-      </w:pPr>
-    </w:p>
-    <w:p>
-      <w:pPr>
-        <w:rPr>
-          <w:rFonts w:ascii="Arial" w:hAnsi="Arial" w:cs="Arial"/>
-        </w:rPr>
-      </w:pPr>
-      <w:r>
-        <w:rPr>
-          <w:noProof/>
-        </w:rPr>
-        <w:lastRenderedPageBreak/>
-        <w:drawing>
-          <wp:inline distT="0" distB="0" distL="0" distR="0" wp14:anchorId="7698B673" wp14:editId="6D9DD45C">
-            <wp:extent cx="5972810" cy="2398395"/>
-            <wp:effectExtent l="0" t="0" r="8890" b="1905"/>
-            <wp:docPr id="21" name="Image 21"/>
-            <wp:cNvGraphicFramePr>
-              <a:graphicFrameLocks xmlns:a="http://schemas.openxmlformats.org/drawingml/2006/main" noChangeAspect="1"/>
-            </wp:cNvGraphicFramePr>
-            <a:graphic xmlns:a="http://schemas.openxmlformats.org/drawingml/2006/main">
-              <a:graphicData uri="http://schemas.openxmlformats.org/drawingml/2006/picture">
-                <pic:pic xmlns:pic="http://schemas.openxmlformats.org/drawingml/2006/picture">
-                  <pic:nvPicPr>
-                    <pic:cNvPr id="1" name=""/>
-                    <pic:cNvPicPr/>
-                  </pic:nvPicPr>
-                  <pic:blipFill>
-                    <a:blip r:embed="rId29"/>
-                    <a:stretch>
-                      <a:fillRect/>
-                    </a:stretch>
-                  </pic:blipFill>
-                  <pic:spPr>
-                    <a:xfrm>
-                      <a:off x="0" y="0"/>
-                      <a:ext cx="5972810" cy="2398395"/>
-                    </a:xfrm>
-                    <a:prstGeom prst="rect">
-                      <a:avLst/>
-                    </a:prstGeom>
-                  </pic:spPr>
-                </pic:pic>
-              </a:graphicData>
-            </a:graphic>
-          </wp:inline>
-        </w:drawing>
-      </w:r>
-    </w:p>
-    <w:p>
-      <w:pPr>
-        <w:rPr>
-          <w:rFonts w:ascii="Arial" w:hAnsi="Arial" w:cs="Arial"/>
-        </w:rPr>
-      </w:pPr>
-    </w:p>
-    <w:p>
-      <w:pPr>
-        <w:rPr>
-          <w:rFonts w:ascii="Arial" w:hAnsi="Arial" w:cs="Arial"/>
-        </w:rPr>
-      </w:pPr>
-      <w:r>
-        <w:rPr>
-          <w:rFonts w:ascii="Arial" w:hAnsi="Arial" w:cs="Arial"/>
-        </w:rPr>
-        <w:t>Pour remplir le client lourd utiliser les identifiants de connexion enregistré lors de l’inscription</w:t>
-      </w:r>
-    </w:p>
-    <w:p>
-      <w:pPr>
-        <w:rPr>
-          <w:rFonts w:ascii="Arial" w:hAnsi="Arial" w:cs="Arial"/>
-        </w:rPr>
-      </w:pPr>
-      <w:r>
-        <w:rPr>
-          <w:noProof/>
-        </w:rPr>
-        <w:drawing>
-          <wp:inline distT="0" distB="0" distL="0" distR="0" wp14:anchorId="00C67F59" wp14:editId="0E4EE666">
-            <wp:extent cx="5972810" cy="2979420"/>
-            <wp:effectExtent l="0" t="0" r="8890" b="0"/>
-            <wp:docPr id="22" name="Image 22"/>
-            <wp:cNvGraphicFramePr>
-              <a:graphicFrameLocks xmlns:a="http://schemas.openxmlformats.org/drawingml/2006/main" noChangeAspect="1"/>
-            </wp:cNvGraphicFramePr>
-            <a:graphic xmlns:a="http://schemas.openxmlformats.org/drawingml/2006/main">
-              <a:graphicData uri="http://schemas.openxmlformats.org/drawingml/2006/picture">
-                <pic:pic xmlns:pic="http://schemas.openxmlformats.org/drawingml/2006/picture">
-                  <pic:nvPicPr>
-                    <pic:cNvPr id="1" name=""/>
-                    <pic:cNvPicPr/>
-                  </pic:nvPicPr>
-                  <pic:blipFill>
-                    <a:blip r:embed="rId30"/>
-                    <a:stretch>
-                      <a:fillRect/>
-                    </a:stretch>
-                  </pic:blipFill>
-                  <pic:spPr>
-                    <a:xfrm>
-                      <a:off x="0" y="0"/>
-                      <a:ext cx="5972810" cy="2979420"/>
-                    </a:xfrm>
-                    <a:prstGeom prst="rect">
-                      <a:avLst/>
-                    </a:prstGeom>
-                  </pic:spPr>
-                </pic:pic>
-              </a:graphicData>
-            </a:graphic>
-          </wp:inline>
-        </w:drawing>
-      </w:r>
-    </w:p>
-    <w:p>
-      <w:pPr>
-        <w:rPr>
-          <w:rFonts w:ascii="Arial" w:hAnsi="Arial" w:cs="Arial"/>
-        </w:rPr>
-      </w:pPr>
-    </w:p>
-    <w:p>
-      <w:pPr>
-        <w:rPr>
-          <w:rFonts w:ascii="Arial" w:hAnsi="Arial" w:cs="Arial"/>
-        </w:rPr>
-      </w:pPr>
-    </w:p>
-    <w:p>
-      <w:pPr>
-        <w:rPr>
-          <w:rFonts w:ascii="Arial" w:hAnsi="Arial" w:cs="Arial"/>
-        </w:rPr>
-      </w:pPr>
-    </w:p>
-    <w:p>
-      <w:pPr>
-        <w:rPr>
-          <w:rFonts w:ascii="Arial" w:hAnsi="Arial" w:cs="Arial"/>
-        </w:rPr>
-      </w:pPr>
-    </w:p>
-    <w:p>
-      <w:pPr>
-        <w:rPr>
-          <w:rFonts w:ascii="Arial" w:hAnsi="Arial" w:cs="Arial"/>
-        </w:rPr>
-      </w:pPr>
-    </w:p>
-    <w:p>
-      <w:pPr>
-        <w:rPr>
-          <w:rFonts w:ascii="Arial" w:hAnsi="Arial" w:cs="Arial"/>
-        </w:rPr>
-      </w:pPr>
-    </w:p>
-    <w:p>
-      <w:pPr>
-        <w:rPr>
-          <w:rFonts w:ascii="Arial" w:hAnsi="Arial" w:cs="Arial"/>
-        </w:rPr>
-      </w:pPr>
-    </w:p>
-    <w:p>
-      <w:pPr>
-        <w:rPr>
-          <w:rFonts w:ascii="Arial" w:hAnsi="Arial" w:cs="Arial"/>
-        </w:rPr>
-      </w:pPr>
-    </w:p>
-    <w:p>
-      <w:pPr>
-        <w:rPr>
-          <w:rFonts w:ascii="Arial" w:hAnsi="Arial" w:cs="Arial"/>
-        </w:rPr>
-      </w:pPr>
-    </w:p>
-    <w:p>
-      <w:pPr>
-        <w:rPr>
-          <w:rFonts w:ascii="Arial" w:hAnsi="Arial" w:cs="Arial"/>
-        </w:rPr>
-      </w:pPr>
-      <w:r>
-        <w:rPr>
-          <w:rFonts w:ascii="Arial" w:hAnsi="Arial" w:cs="Arial"/>
-        </w:rPr>
-        <w:t>Pour effectuer une réservation de matériel ou de l’immobilier remplir le formulaire ci-dessous</w:t>
-      </w:r>
-    </w:p>
-    <w:p>
-      <w:pPr>
-        <w:rPr>
-          <w:rFonts w:ascii="Arial" w:hAnsi="Arial" w:cs="Arial"/>
-        </w:rPr>
-      </w:pPr>
-      <w:r>
-        <w:rPr>
-          <w:noProof/>
-        </w:rPr>
-        <w:drawing>
-          <wp:inline distT="0" distB="0" distL="0" distR="0" wp14:anchorId="1A8CE45C" wp14:editId="005704D8">
-            <wp:extent cx="5972810" cy="3181985"/>
-            <wp:effectExtent l="0" t="0" r="8890" b="0"/>
-            <wp:docPr id="23" name="Image 23"/>
-            <wp:cNvGraphicFramePr>
-              <a:graphicFrameLocks xmlns:a="http://schemas.openxmlformats.org/drawingml/2006/main" noChangeAspect="1"/>
-            </wp:cNvGraphicFramePr>
-            <a:graphic xmlns:a="http://schemas.openxmlformats.org/drawingml/2006/main">
-              <a:graphicData uri="http://schemas.openxmlformats.org/drawingml/2006/picture">
-                <pic:pic xmlns:pic="http://schemas.openxmlformats.org/drawingml/2006/picture">
-                  <pic:nvPicPr>
-                    <pic:cNvPr id="1" name=""/>
-                    <pic:cNvPicPr/>
-                  </pic:nvPicPr>
-                  <pic:blipFill>
-                    <a:blip r:embed="rId31"/>
-                    <a:stretch>
-                      <a:fillRect/>
-                    </a:stretch>
-                  </pic:blipFill>
-                  <pic:spPr>
-                    <a:xfrm>
-                      <a:off x="0" y="0"/>
-                      <a:ext cx="5972810" cy="3181985"/>
-                    </a:xfrm>
-                    <a:prstGeom prst="rect">
-                      <a:avLst/>
-                    </a:prstGeom>
-                  </pic:spPr>
-                </pic:pic>
-              </a:graphicData>
-            </a:graphic>
-          </wp:inline>
-        </w:drawing>
-      </w:r>
-    </w:p>
-    <w:p>
-      <w:pPr>
-        <w:rPr>
-          <w:rFonts w:ascii="Arial" w:hAnsi="Arial" w:cs="Arial"/>
-        </w:rPr>
-      </w:pPr>
-    </w:p>
-    <w:p>
-      <w:pPr>
-        <w:rPr>
-          <w:rFonts w:ascii="Arial" w:hAnsi="Arial" w:cs="Arial"/>
-        </w:rPr>
-      </w:pPr>
-      <w:r>
-        <w:rPr>
-          <w:rFonts w:ascii="Arial" w:hAnsi="Arial" w:cs="Arial"/>
-        </w:rPr>
-        <w:t xml:space="preserve">Ensuite on peut voir la réservation s’effectuer dans le tableau : </w:t>
-      </w:r>
-    </w:p>
-    <w:p>
-      <w:pPr>
-        <w:rPr>
-          <w:rFonts w:ascii="Arial" w:hAnsi="Arial" w:cs="Arial"/>
-        </w:rPr>
-      </w:pPr>
-    </w:p>
-    <w:p>
-      <w:pPr>
-        <w:rPr>
-          <w:rFonts w:ascii="Arial" w:hAnsi="Arial" w:cs="Arial"/>
-        </w:rPr>
-      </w:pPr>
-      <w:r>
-        <w:rPr>
-          <w:noProof/>
-        </w:rPr>
-        <w:drawing>
-          <wp:inline distT="0" distB="0" distL="0" distR="0" wp14:anchorId="1B84236F" wp14:editId="3750115F">
-            <wp:extent cx="3952875" cy="2038350"/>
-            <wp:effectExtent l="0" t="0" r="9525" b="0"/>
-            <wp:docPr id="24" name="Image 24"/>
-            <wp:cNvGraphicFramePr>
-              <a:graphicFrameLocks xmlns:a="http://schemas.openxmlformats.org/drawingml/2006/main" noChangeAspect="1"/>
-            </wp:cNvGraphicFramePr>
-            <a:graphic xmlns:a="http://schemas.openxmlformats.org/drawingml/2006/main">
-              <a:graphicData uri="http://schemas.openxmlformats.org/drawingml/2006/picture">
-                <pic:pic xmlns:pic="http://schemas.openxmlformats.org/drawingml/2006/picture">
-                  <pic:nvPicPr>
-                    <pic:cNvPr id="1" name=""/>
-                    <pic:cNvPicPr/>
-                  </pic:nvPicPr>
-                  <pic:blipFill>
-                    <a:blip r:embed="rId32"/>
-                    <a:stretch>
-                      <a:fillRect/>
-                    </a:stretch>
-                  </pic:blipFill>
-                  <pic:spPr>
-                    <a:xfrm>
-                      <a:off x="0" y="0"/>
-                      <a:ext cx="3952875" cy="2038350"/>
-                    </a:xfrm>
-                    <a:prstGeom prst="rect">
-                      <a:avLst/>
-                    </a:prstGeom>
-                  </pic:spPr>
-                </pic:pic>
-              </a:graphicData>
-            </a:graphic>
-          </wp:inline>
-        </w:drawing>
-      </w:r>
-    </w:p>
-    <w:p>
-      <w:pPr>
-        <w:rPr>
-          <w:rFonts w:ascii="Arial" w:hAnsi="Arial" w:cs="Arial"/>
-        </w:rPr>
-      </w:pPr>
     </w:p>
     <w:p>
       <w:pPr>
@@ -6678,9 +6247,18 @@
         </w:tabs>
         <w:rPr>
           <w:rFonts w:ascii="Arial" w:hAnsi="Arial" w:cs="Arial"/>
+          <w:b/>
           <w:u w:val="single"/>
         </w:rPr>
       </w:pPr>
+      <w:r>
+        <w:rPr>
+          <w:rFonts w:ascii="Arial" w:hAnsi="Arial" w:cs="Arial"/>
+          <w:b/>
+          <w:u w:val="single"/>
+        </w:rPr>
+        <w:t xml:space="preserve">Information Juridique : </w:t>
+      </w:r>
     </w:p>
     <w:p>
       <w:pPr>
@@ -6689,58 +6267,6 @@
         </w:tabs>
         <w:rPr>
           <w:rFonts w:ascii="Arial" w:hAnsi="Arial" w:cs="Arial"/>
-          <w:u w:val="single"/>
-        </w:rPr>
-      </w:pPr>
-    </w:p>
-    <w:p>
-      <w:pPr>
-        <w:tabs>
-          <w:tab w:val="left" w:pos="4164"/>
-        </w:tabs>
-        <w:rPr>
-          <w:rFonts w:ascii="Arial" w:hAnsi="Arial" w:cs="Arial"/>
-          <w:u w:val="single"/>
-        </w:rPr>
-      </w:pPr>
-    </w:p>
-    <w:p>
-      <w:pPr>
-        <w:tabs>
-          <w:tab w:val="left" w:pos="4164"/>
-        </w:tabs>
-        <w:rPr>
-          <w:rFonts w:ascii="Arial" w:hAnsi="Arial" w:cs="Arial"/>
-          <w:u w:val="single"/>
-        </w:rPr>
-      </w:pPr>
-    </w:p>
-    <w:p>
-      <w:pPr>
-        <w:tabs>
-          <w:tab w:val="left" w:pos="4164"/>
-        </w:tabs>
-        <w:rPr>
-          <w:rFonts w:ascii="Arial" w:hAnsi="Arial" w:cs="Arial"/>
-          <w:u w:val="single"/>
-        </w:rPr>
-      </w:pPr>
-      <w:r>
-        <w:rPr>
-          <w:rFonts w:ascii="Arial" w:hAnsi="Arial" w:cs="Arial"/>
-          <w:u w:val="single"/>
-        </w:rPr>
-        <w:lastRenderedPageBreak/>
-        <w:t xml:space="preserve">Information Juridique : </w:t>
-      </w:r>
-    </w:p>
-    <w:p>
-      <w:pPr>
-        <w:tabs>
-          <w:tab w:val="left" w:pos="4164"/>
-        </w:tabs>
-        <w:rPr>
-          <w:rFonts w:ascii="Arial" w:hAnsi="Arial" w:cs="Arial"/>
         </w:rPr>
       </w:pPr>
       <w:r>
@@ -6749,35 +6275,35 @@
         </w:rPr>
         <w:t xml:space="preserve">Se site possède des informations légales sur une document ainsi qu’une déclaration auprès de la CNIL pour assurer aux utilisateurs et aux clients que ce site est parfaitement en règles avec le RGPD et que les informations requises sur le site ne serviront pas à d’autres sites et sont protégés de manière à éviter le piratage de données. Le numéro de la CNIL précisé dans les mentions légales du site en est la preuve que la déclaration à bien été effectué auprès de la CNIL. </w:t>
       </w:r>
-    </w:p>
-    <w:p>
-      <w:pPr>
-        <w:rPr>
-          <w:rFonts w:ascii="Arial" w:hAnsi="Arial" w:cs="Arial"/>
-          <w:u w:val="single"/>
-        </w:rPr>
-      </w:pPr>
-    </w:p>
-    <w:p>
-      <w:pPr>
-        <w:rPr>
-          <w:rFonts w:ascii="Arial" w:hAnsi="Arial" w:cs="Arial"/>
-          <w:u w:val="single"/>
-        </w:rPr>
-      </w:pPr>
-    </w:p>
-    <w:p>
-      <w:pPr>
-        <w:rPr>
-          <w:rFonts w:ascii="Arial" w:hAnsi="Arial" w:cs="Arial"/>
-          <w:u w:val="single"/>
-        </w:rPr>
-      </w:pPr>
       <w:bookmarkStart w:id="20" w:name="_GoBack"/>
       <w:bookmarkEnd w:id="20"/>
     </w:p>
+    <w:p>
+      <w:pPr>
+        <w:rPr>
+          <w:rFonts w:ascii="Arial" w:hAnsi="Arial" w:cs="Arial"/>
+          <w:u w:val="single"/>
+        </w:rPr>
+      </w:pPr>
+    </w:p>
+    <w:p>
+      <w:pPr>
+        <w:rPr>
+          <w:rFonts w:ascii="Arial" w:hAnsi="Arial" w:cs="Arial"/>
+          <w:u w:val="single"/>
+        </w:rPr>
+      </w:pPr>
+    </w:p>
+    <w:p>
+      <w:pPr>
+        <w:rPr>
+          <w:rFonts w:ascii="Arial" w:hAnsi="Arial" w:cs="Arial"/>
+          <w:u w:val="single"/>
+        </w:rPr>
+      </w:pPr>
+    </w:p>
     <w:sectPr>
-      <w:footerReference w:type="default" r:id="rId33"/>
+      <w:footerReference w:type="default" r:id="rId27"/>
       <w:pgSz w:w="12240" w:h="15840"/>
       <w:pgMar w:top="1417" w:right="1417" w:bottom="1417" w:left="1417" w:header="720" w:footer="720" w:gutter="0"/>
       <w:cols w:space="720"/>
@@ -7035,6 +6561,7 @@
     <w:lsdException w:name="HTML Sample" w:semiHidden="1" w:unhideWhenUsed="1"/>
     <w:lsdException w:name="HTML Typewriter" w:semiHidden="1" w:unhideWhenUsed="1"/>
     <w:lsdException w:name="HTML Variable" w:semiHidden="1" w:unhideWhenUsed="1"/>
+    <w:lsdException w:name="Normal Table" w:semiHidden="1" w:unhideWhenUsed="1"/>
     <w:lsdException w:name="annotation subject" w:semiHidden="1" w:unhideWhenUsed="1"/>
     <w:lsdException w:name="No List" w:semiHidden="1" w:unhideWhenUsed="1"/>
     <w:lsdException w:name="Outline List 1" w:semiHidden="1" w:unhideWhenUsed="1"/>
@@ -7081,8 +6608,10 @@
     <w:lsdException w:name="Table Subtle 2" w:semiHidden="1" w:unhideWhenUsed="1"/>
     <w:lsdException w:name="Table Web 1" w:semiHidden="1" w:unhideWhenUsed="1"/>
     <w:lsdException w:name="Table Web 2" w:semiHidden="1" w:unhideWhenUsed="1"/>
+    <w:lsdException w:name="Table Web 3" w:semiHidden="1" w:unhideWhenUsed="1"/>
     <w:lsdException w:name="Balloon Text" w:semiHidden="1" w:unhideWhenUsed="1"/>
     <w:lsdException w:name="Table Grid" w:uiPriority="39"/>
+    <w:lsdException w:name="Table Theme" w:semiHidden="1" w:unhideWhenUsed="1"/>
     <w:lsdException w:name="Placeholder Text" w:semiHidden="1"/>
     <w:lsdException w:name="No Spacing" w:uiPriority="1" w:qFormat="1"/>
     <w:lsdException w:name="Light Shading" w:uiPriority="60"/>
@@ -8184,7 +7713,7 @@
 </file>
 
 <file path=customXml/itemProps1.xml><?xml version="1.0" encoding="utf-8"?>
-<ds:datastoreItem xmlns:ds="http://schemas.openxmlformats.org/officeDocument/2006/customXml" ds:itemID="{0BED1987-B293-4D1B-B1E4-4AD6B4E72F0B}">
+<ds:datastoreItem xmlns:ds="http://schemas.openxmlformats.org/officeDocument/2006/customXml" ds:itemID="{6C7D8EF4-944B-4F3E-990A-15FD6527DC06}">
   <ds:schemaRefs>
     <ds:schemaRef ds:uri="http://schemas.openxmlformats.org/officeDocument/2006/bibliography"/>
   </ds:schemaRefs>

</xml_diff>

<commit_message>
Amélioration du cahier des charges
=)
</commit_message>
<xml_diff>
--- a/Cahier des charges/CahierDesCharges.docx
+++ b/Cahier des charges/CahierDesCharges.docx
@@ -2294,43 +2294,7 @@
           <w:rFonts w:ascii="Calibri Light" w:hAnsi="Calibri Light" w:cs="Calibri Light"/>
           <w:lang w:val="fr"/>
         </w:rPr>
-        <w:t xml:space="preserve"> en ligne. Automatisation de certaine tâche comme </w:t>
-      </w:r>
-      <w:r>
-        <w:rPr>
-          <w:rFonts w:ascii="Calibri Light" w:hAnsi="Calibri Light" w:cs="Calibri Light"/>
-          <w:lang w:val="fr"/>
-        </w:rPr>
-        <w:lastRenderedPageBreak/>
-        <w:t>par exemple les relances clients en fin de contrat.</w:t>
-      </w:r>
-      <w:r>
-        <w:rPr>
-          <w:rFonts w:ascii="Calibri Light" w:hAnsi="Calibri Light" w:cs="Calibri Light"/>
-          <w:lang w:val="fr"/>
-        </w:rPr>
-        <w:t xml:space="preserve"> P</w:t>
-      </w:r>
-      <w:r>
-        <w:rPr>
-          <w:rFonts w:ascii="Calibri Light" w:hAnsi="Calibri Light" w:cs="Calibri Light"/>
-          <w:lang w:val="fr"/>
-        </w:rPr>
-        <w:t xml:space="preserve">our finir une application mobile à l'image du site internet </w:t>
-      </w:r>
-      <w:r>
-        <w:rPr>
-          <w:rFonts w:ascii="Calibri Light" w:hAnsi="Calibri Light" w:cs="Calibri Light"/>
-          <w:lang w:val="fr"/>
-        </w:rPr>
-        <w:t>indexation</w:t>
-      </w:r>
-      <w:r>
-        <w:rPr>
-          <w:rFonts w:ascii="Calibri Light" w:hAnsi="Calibri Light" w:cs="Calibri Light"/>
-          <w:lang w:val="fr"/>
-        </w:rPr>
-        <w:t xml:space="preserve"> du matériel, des locations.</w:t>
+        <w:t xml:space="preserve"> en ligne. </w:t>
       </w:r>
     </w:p>
     <w:p>
@@ -3164,14 +3128,7 @@
         <w:rPr>
           <w:rFonts w:ascii="Calibri Light" w:hAnsi="Calibri Light" w:cs="Calibri Light"/>
         </w:rPr>
-        <w:t xml:space="preserve"> et Monsieur Monnin le 01/02/2018. Elle a un champ d’action qui s’étend à toute la France métropolitaine et qui concerne le secteur du </w:t>
-      </w:r>
-      <w:r>
-        <w:rPr>
-          <w:rFonts w:ascii="Calibri Light" w:hAnsi="Calibri Light" w:cs="Calibri Light"/>
-        </w:rPr>
-        <w:lastRenderedPageBreak/>
-        <w:t xml:space="preserve">développement informatique. L’entreprise travaille uniquement avec des entreprises et ne fait aucune intervention auprès des particuliers. </w:t>
+        <w:t xml:space="preserve"> et Monsieur Monnin le 01/02/2018. Elle a un champ d’action qui s’étend à toute la France métropolitaine et qui concerne le secteur du développement informatique. L’entreprise travaille uniquement avec des entreprises et ne fait aucune intervention auprès des particuliers. </w:t>
       </w:r>
     </w:p>
     <w:p>
@@ -3194,6 +3151,7 @@
       </w:pPr>
       <w:bookmarkStart w:id="12" w:name="_Toc508283469"/>
       <w:r>
+        <w:lastRenderedPageBreak/>
         <w:t>Localisation DAK</w:t>
       </w:r>
       <w:bookmarkEnd w:id="12"/>
@@ -3377,7 +3335,6 @@
       </w:pPr>
       <w:bookmarkStart w:id="14" w:name="_Toc508283471"/>
       <w:r>
-        <w:lastRenderedPageBreak/>
         <w:t>Analyse de l’existant / Analyse des besoins</w:t>
       </w:r>
       <w:bookmarkEnd w:id="14"/>
@@ -3415,6 +3372,7 @@
           <w:bCs/>
           <w:lang w:val="fr"/>
         </w:rPr>
+        <w:lastRenderedPageBreak/>
         <w:t xml:space="preserve">Après un </w:t>
       </w:r>
       <w:r>
@@ -3669,7 +3627,7 @@
           <w:rFonts w:ascii="Calibri Light" w:hAnsi="Calibri Light" w:cs="Calibri Light"/>
           <w:lang w:val="fr"/>
         </w:rPr>
-        <w:t xml:space="preserve"> de la secrétaire comme les lettres de relance ainsi que la gestion des contrats. Création d'une application mobile pour faciliter l'accès aux clients, permettre une utilisation facile et rapide même en dehors de son domicile et donner une image moderne de l'entreprise. L'ensemble de ces propositions vont permettre de moderniser l'image de l'entreprise, d'apporter une nouvelle clientèle   via internet, de faciliter certaine tâche actuellement manuelle. </w:t>
+        <w:t xml:space="preserve"> de la secrétaire comme les lettres de relance ainsi que la gestion des contrats. L'ensemble de ces propositions vont permettre de moderniser l'image de l'entreprise, d'apporter une nouvelle clientèle   via internet, de faciliter certaine tâche actuellement manuelle. </w:t>
       </w:r>
     </w:p>
     <w:p>
@@ -5439,6 +5397,7 @@
       </w:pPr>
       <w:bookmarkStart w:id="18" w:name="_Toc508283475"/>
       <w:r>
+        <w:lastRenderedPageBreak/>
         <w:t xml:space="preserve">Organisation </w:t>
       </w:r>
       <w:r>
@@ -5570,6 +5529,12 @@
         </w:rPr>
         <w:t>-Client lourd D’archivage</w:t>
       </w:r>
+      <w:r>
+        <w:rPr>
+          <w:rFonts w:ascii="Calibri Light" w:hAnsi="Calibri Light" w:cs="Calibri Light"/>
+        </w:rPr>
+        <w:t xml:space="preserve"> </w:t>
+      </w:r>
     </w:p>
     <w:p>
       <w:pPr>
@@ -5582,21 +5547,7 @@
         <w:rPr>
           <w:rFonts w:ascii="Calibri Light" w:hAnsi="Calibri Light" w:cs="Calibri Light"/>
         </w:rPr>
-        <w:t xml:space="preserve">-Architecture application mobile </w:t>
-      </w:r>
-    </w:p>
-    <w:p>
-      <w:pPr>
-        <w:spacing w:after="0"/>
-        <w:rPr>
-          <w:rFonts w:ascii="Calibri Light" w:hAnsi="Calibri Light" w:cs="Calibri Light"/>
-        </w:rPr>
-      </w:pPr>
-      <w:r>
-        <w:rPr>
-          <w:rFonts w:ascii="Calibri Light" w:hAnsi="Calibri Light" w:cs="Calibri Light"/>
-        </w:rPr>
-        <w:t xml:space="preserve">-Réalisation de l’application </w:t>
+        <w:t xml:space="preserve">-Phase de Test </w:t>
       </w:r>
     </w:p>
     <w:p>
@@ -5608,6 +5559,14 @@
           <w:color w:val="0070C0"/>
         </w:rPr>
       </w:pPr>
+      <w:r>
+        <w:rPr>
+          <w:rFonts w:ascii="Calibri Light" w:hAnsi="Calibri Light" w:cs="Calibri Light"/>
+        </w:rPr>
+        <w:t>-Livraison</w:t>
+      </w:r>
+      <w:bookmarkStart w:id="20" w:name="_GoBack"/>
+      <w:bookmarkEnd w:id="20"/>
     </w:p>
     <w:p>
       <w:pPr>
@@ -5663,10 +5622,10 @@
           <w:noProof/>
         </w:rPr>
         <w:drawing>
-          <wp:inline distT="0" distB="0" distL="0" distR="0" wp14:anchorId="5D3EA764" wp14:editId="411C931B">
-            <wp:extent cx="5972810" cy="1409700"/>
-            <wp:effectExtent l="0" t="0" r="8890" b="0"/>
-            <wp:docPr id="14" name="Image 14"/>
+          <wp:inline distT="0" distB="0" distL="0" distR="0" wp14:anchorId="35DD1B67" wp14:editId="100B55DC">
+            <wp:extent cx="6619609" cy="1569720"/>
+            <wp:effectExtent l="0" t="0" r="0" b="0"/>
+            <wp:docPr id="20" name="Image 20"/>
             <wp:cNvGraphicFramePr>
               <a:graphicFrameLocks xmlns:a="http://schemas.openxmlformats.org/drawingml/2006/main" noChangeAspect="1"/>
             </wp:cNvGraphicFramePr>
@@ -5674,23 +5633,36 @@
               <a:graphicData uri="http://schemas.openxmlformats.org/drawingml/2006/picture">
                 <pic:pic xmlns:pic="http://schemas.openxmlformats.org/drawingml/2006/picture">
                   <pic:nvPicPr>
-                    <pic:cNvPr id="1" name=""/>
-                    <pic:cNvPicPr/>
+                    <pic:cNvPr id="0" name="Picture 2"/>
+                    <pic:cNvPicPr>
+                      <a:picLocks noChangeAspect="1" noChangeArrowheads="1"/>
+                    </pic:cNvPicPr>
                   </pic:nvPicPr>
                   <pic:blipFill>
-                    <a:blip r:embed="rId23"/>
+                    <a:blip r:embed="rId23">
+                      <a:extLst>
+                        <a:ext uri="{28A0092B-C50C-407E-A947-70E740481C1C}">
+                          <a14:useLocalDpi xmlns:a14="http://schemas.microsoft.com/office/drawing/2010/main" val="0"/>
+                        </a:ext>
+                      </a:extLst>
+                    </a:blip>
+                    <a:srcRect/>
                     <a:stretch>
                       <a:fillRect/>
                     </a:stretch>
                   </pic:blipFill>
-                  <pic:spPr>
+                  <pic:spPr bwMode="auto">
                     <a:xfrm>
                       <a:off x="0" y="0"/>
-                      <a:ext cx="5972810" cy="1409700"/>
+                      <a:ext cx="6924936" cy="1642123"/>
                     </a:xfrm>
                     <a:prstGeom prst="rect">
                       <a:avLst/>
                     </a:prstGeom>
+                    <a:noFill/>
+                    <a:ln>
+                      <a:noFill/>
+                    </a:ln>
                   </pic:spPr>
                 </pic:pic>
               </a:graphicData>
@@ -5796,15 +5768,16 @@
           <w:u w:val="single"/>
         </w:rPr>
       </w:pPr>
-      <w:r>
+    </w:p>
+    <w:p>
+      <w:pPr>
         <w:rPr>
           <w:rFonts w:ascii="Arial" w:hAnsi="Arial" w:cs="Arial"/>
           <w:b/>
           <w:color w:val="4472C4" w:themeColor="accent1"/>
           <w:u w:val="single"/>
         </w:rPr>
-        <w:t>Documentation technique</w:t>
-      </w:r>
+      </w:pPr>
     </w:p>
     <w:p>
       <w:pPr>
@@ -5835,36 +5808,15 @@
           <w:u w:val="single"/>
         </w:rPr>
       </w:pPr>
-    </w:p>
-    <w:p>
-      <w:pPr>
+      <w:r>
         <w:rPr>
           <w:rFonts w:ascii="Arial" w:hAnsi="Arial" w:cs="Arial"/>
           <w:b/>
           <w:color w:val="4472C4" w:themeColor="accent1"/>
           <w:u w:val="single"/>
         </w:rPr>
-      </w:pPr>
-    </w:p>
-    <w:p>
-      <w:pPr>
-        <w:rPr>
-          <w:rFonts w:ascii="Arial" w:hAnsi="Arial" w:cs="Arial"/>
-          <w:b/>
-          <w:color w:val="4472C4" w:themeColor="accent1"/>
-          <w:u w:val="single"/>
-        </w:rPr>
-      </w:pPr>
-    </w:p>
-    <w:p>
-      <w:pPr>
-        <w:rPr>
-          <w:rFonts w:ascii="Arial" w:hAnsi="Arial" w:cs="Arial"/>
-          <w:b/>
-          <w:color w:val="4472C4" w:themeColor="accent1"/>
-          <w:u w:val="single"/>
-        </w:rPr>
-      </w:pPr>
+        <w:t>Documentation technique</w:t>
+      </w:r>
     </w:p>
     <w:p>
       <w:pPr>
@@ -6150,13 +6102,15 @@
       </w:pPr>
       <w:r>
         <w:rPr>
+          <w:rFonts w:ascii="Arial" w:hAnsi="Arial" w:cs="Arial"/>
           <w:noProof/>
+          <w:color w:val="000000" w:themeColor="text1"/>
         </w:rPr>
         <w:drawing>
-          <wp:inline distT="0" distB="0" distL="0" distR="0" wp14:anchorId="11CD1163" wp14:editId="0021565F">
-            <wp:extent cx="5972810" cy="4922520"/>
-            <wp:effectExtent l="0" t="0" r="8890" b="0"/>
-            <wp:docPr id="17" name="Image 17"/>
+          <wp:inline distT="0" distB="0" distL="0" distR="0" wp14:anchorId="5A32CC52" wp14:editId="0627BC0E">
+            <wp:extent cx="5966460" cy="3383280"/>
+            <wp:effectExtent l="0" t="0" r="0" b="7620"/>
+            <wp:docPr id="19" name="Image 19"/>
             <wp:cNvGraphicFramePr>
               <a:graphicFrameLocks xmlns:a="http://schemas.openxmlformats.org/drawingml/2006/main" noChangeAspect="1"/>
             </wp:cNvGraphicFramePr>
@@ -6164,23 +6118,36 @@
               <a:graphicData uri="http://schemas.openxmlformats.org/drawingml/2006/picture">
                 <pic:pic xmlns:pic="http://schemas.openxmlformats.org/drawingml/2006/picture">
                   <pic:nvPicPr>
-                    <pic:cNvPr id="1" name=""/>
-                    <pic:cNvPicPr/>
+                    <pic:cNvPr id="0" name="Picture 1"/>
+                    <pic:cNvPicPr>
+                      <a:picLocks noChangeAspect="1" noChangeArrowheads="1"/>
+                    </pic:cNvPicPr>
                   </pic:nvPicPr>
                   <pic:blipFill>
-                    <a:blip r:embed="rId25"/>
+                    <a:blip r:embed="rId25">
+                      <a:extLst>
+                        <a:ext uri="{28A0092B-C50C-407E-A947-70E740481C1C}">
+                          <a14:useLocalDpi xmlns:a14="http://schemas.microsoft.com/office/drawing/2010/main" val="0"/>
+                        </a:ext>
+                      </a:extLst>
+                    </a:blip>
+                    <a:srcRect/>
                     <a:stretch>
                       <a:fillRect/>
                     </a:stretch>
                   </pic:blipFill>
-                  <pic:spPr>
+                  <pic:spPr bwMode="auto">
                     <a:xfrm>
                       <a:off x="0" y="0"/>
-                      <a:ext cx="5972810" cy="4922520"/>
+                      <a:ext cx="5966460" cy="3383280"/>
                     </a:xfrm>
                     <a:prstGeom prst="rect">
                       <a:avLst/>
                     </a:prstGeom>
+                    <a:noFill/>
+                    <a:ln>
+                      <a:noFill/>
+                    </a:ln>
                   </pic:spPr>
                 </pic:pic>
               </a:graphicData>
@@ -6213,7 +6180,6 @@
         <w:rPr>
           <w:rFonts w:ascii="Arial" w:hAnsi="Arial" w:cs="Arial"/>
         </w:rPr>
-        <w:lastRenderedPageBreak/>
         <w:t>Le site Internet est Hébergé sur IONOS a l’url suivant :</w:t>
       </w:r>
     </w:p>
@@ -6242,6 +6208,27 @@
     </w:p>
     <w:p>
       <w:pPr>
+        <w:rPr>
+          <w:rFonts w:ascii="Arial" w:hAnsi="Arial" w:cs="Arial"/>
+        </w:rPr>
+      </w:pPr>
+    </w:p>
+    <w:p>
+      <w:pPr>
+        <w:rPr>
+          <w:rFonts w:ascii="Arial" w:hAnsi="Arial" w:cs="Arial"/>
+        </w:rPr>
+      </w:pPr>
+    </w:p>
+    <w:p>
+      <w:pPr>
+        <w:rPr>
+          <w:rFonts w:ascii="Arial" w:hAnsi="Arial" w:cs="Arial"/>
+        </w:rPr>
+      </w:pPr>
+    </w:p>
+    <w:p>
+      <w:pPr>
         <w:tabs>
           <w:tab w:val="left" w:pos="4164"/>
         </w:tabs>
@@ -6275,32 +6262,6 @@
         </w:rPr>
         <w:t xml:space="preserve">Se site possède des informations légales sur une document ainsi qu’une déclaration auprès de la CNIL pour assurer aux utilisateurs et aux clients que ce site est parfaitement en règles avec le RGPD et que les informations requises sur le site ne serviront pas à d’autres sites et sont protégés de manière à éviter le piratage de données. Le numéro de la CNIL précisé dans les mentions légales du site en est la preuve que la déclaration à bien été effectué auprès de la CNIL. </w:t>
       </w:r>
-      <w:bookmarkStart w:id="20" w:name="_GoBack"/>
-      <w:bookmarkEnd w:id="20"/>
-    </w:p>
-    <w:p>
-      <w:pPr>
-        <w:rPr>
-          <w:rFonts w:ascii="Arial" w:hAnsi="Arial" w:cs="Arial"/>
-          <w:u w:val="single"/>
-        </w:rPr>
-      </w:pPr>
-    </w:p>
-    <w:p>
-      <w:pPr>
-        <w:rPr>
-          <w:rFonts w:ascii="Arial" w:hAnsi="Arial" w:cs="Arial"/>
-          <w:u w:val="single"/>
-        </w:rPr>
-      </w:pPr>
-    </w:p>
-    <w:p>
-      <w:pPr>
-        <w:rPr>
-          <w:rFonts w:ascii="Arial" w:hAnsi="Arial" w:cs="Arial"/>
-          <w:u w:val="single"/>
-        </w:rPr>
-      </w:pPr>
     </w:p>
     <w:sectPr>
       <w:footerReference w:type="default" r:id="rId27"/>
@@ -7713,7 +7674,7 @@
 </file>
 
 <file path=customXml/itemProps1.xml><?xml version="1.0" encoding="utf-8"?>
-<ds:datastoreItem xmlns:ds="http://schemas.openxmlformats.org/officeDocument/2006/customXml" ds:itemID="{6C7D8EF4-944B-4F3E-990A-15FD6527DC06}">
+<ds:datastoreItem xmlns:ds="http://schemas.openxmlformats.org/officeDocument/2006/customXml" ds:itemID="{CBF562EB-4E9D-4401-AD65-A462A865170D}">
   <ds:schemaRefs>
     <ds:schemaRef ds:uri="http://schemas.openxmlformats.org/officeDocument/2006/bibliography"/>
   </ds:schemaRefs>

</xml_diff>